<commit_message>
(FEATURE) CLA-211: Define new synthetic templates [dev(synthetic)]: Added some new templates - FMR
</commit_message>
<xml_diff>
--- a/synthetic_generator/templates/multitables/template_021_000.docx
+++ b/synthetic_generator/templates/multitables/template_021_000.docx
@@ -1687,7 +1687,7 @@
       </w:tr>
       <w:tr>
         <w:trPr>
-          <w:trHeight w:val="432"/>
+          <w:trHeight w:val="288"/>
         </w:trPr>
         <w:tc>
           <w:tcPr>
@@ -1707,7 +1707,7 @@
           <w:p>
             <w:pPr>
               <w:ind w:right="-180"/>
-              <w:jc w:val="right"/>
+              <w:jc w:val="center"/>
               <w:rPr>
                 <w:sz w:val="16"/>
                 <w:szCs w:val="16"/>
@@ -1758,6 +1758,7 @@
           <w:p>
             <w:pPr>
               <w:ind w:right="-180"/>
+              <w:jc w:val="center"/>
               <w:rPr>
                 <w:sz w:val="16"/>
                 <w:szCs w:val="16"/>
@@ -1800,7 +1801,6 @@
           <w:p>
             <w:pPr>
               <w:ind w:right="-180"/>
-              <w:jc w:val="center"/>
               <w:rPr>
                 <w:sz w:val="16"/>
                 <w:szCs w:val="16"/>
@@ -1851,7 +1851,7 @@
           <w:p>
             <w:pPr>
               <w:ind w:right="-180"/>
-              <w:jc w:val="right"/>
+              <w:jc w:val="center"/>
               <w:rPr>
                 <w:sz w:val="16"/>
                 <w:szCs w:val="16"/>
@@ -1902,7 +1902,7 @@
           <w:p>
             <w:pPr>
               <w:ind w:right="-180"/>
-              <w:jc w:val="right"/>
+              <w:jc w:val="center"/>
               <w:rPr>
                 <w:sz w:val="16"/>
                 <w:szCs w:val="16"/>
@@ -1992,7 +1992,7 @@
       </w:tr>
       <w:tr>
         <w:trPr>
-          <w:trHeight w:val="432"/>
+          <w:trHeight w:val="288"/>
         </w:trPr>
         <w:tc>
           <w:tcPr>
@@ -2012,7 +2012,7 @@
           <w:p>
             <w:pPr>
               <w:ind w:right="-180"/>
-              <w:jc w:val="right"/>
+              <w:jc w:val="center"/>
               <w:rPr>
                 <w:sz w:val="16"/>
                 <w:szCs w:val="16"/>
@@ -2058,6 +2058,7 @@
           <w:p>
             <w:pPr>
               <w:ind w:right="-180"/>
+              <w:jc w:val="center"/>
               <w:rPr>
                 <w:sz w:val="16"/>
                 <w:szCs w:val="16"/>
@@ -2103,7 +2104,6 @@
           <w:p>
             <w:pPr>
               <w:ind w:right="-180"/>
-              <w:jc w:val="center"/>
               <w:rPr>
                 <w:sz w:val="16"/>
                 <w:szCs w:val="16"/>
@@ -2149,7 +2149,7 @@
           <w:p>
             <w:pPr>
               <w:ind w:right="-180"/>
-              <w:jc w:val="right"/>
+              <w:jc w:val="center"/>
               <w:rPr>
                 <w:sz w:val="16"/>
                 <w:szCs w:val="16"/>
@@ -2211,7 +2211,7 @@
           <w:p>
             <w:pPr>
               <w:ind w:right="-180"/>
-              <w:jc w:val="right"/>
+              <w:jc w:val="center"/>
               <w:rPr>
                 <w:sz w:val="16"/>
                 <w:szCs w:val="16"/>

</xml_diff>